<commit_message>
Ajout Stub + IPersistanceManager Modif DiagrammePaquetage.mdj + Manager + App.xaml.cs
</commit_message>
<xml_diff>
--- a/Documentation/DiagrammeClassesDoc.docx
+++ b/Documentation/DiagrammeClassesDoc.docx
@@ -28,6 +28,9 @@
     <w:p/>
     <w:p>
       <w:r>
+        <w:rPr>
+          <w:noProof/>
+        </w:rPr>
         <w:drawing>
           <wp:inline distT="0" distB="0" distL="0" distR="0" wp14:anchorId="218D49DC" wp14:editId="6FCA7518">
             <wp:extent cx="5760720" cy="2961640"/>
@@ -67,6 +70,96 @@
     </w:p>
     <w:p>
       <w:r>
+        <w:tab/>
+        <w:t xml:space="preserve">Voici donc notre diagramme de classe complet. Il comporte 3 paquets : Application, ClassLibrary1 et </w:t>
+      </w:r>
+      <w:proofErr w:type="spellStart"/>
+      <w:r>
+        <w:t>Converteur</w:t>
+      </w:r>
+      <w:proofErr w:type="spellEnd"/>
+      <w:r>
+        <w:t xml:space="preserve">. </w:t>
+      </w:r>
+    </w:p>
+    <w:p>
+      <w:pPr>
+        <w:ind w:firstLine="708"/>
+      </w:pPr>
+      <w:r>
+        <w:t xml:space="preserve">Le paquet </w:t>
+      </w:r>
+      <w:proofErr w:type="spellStart"/>
+      <w:r>
+        <w:t>Converteur</w:t>
+      </w:r>
+      <w:proofErr w:type="spellEnd"/>
+      <w:r>
+        <w:t xml:space="preserve"> est relié à l’Application par les ressources de </w:t>
+      </w:r>
+      <w:proofErr w:type="spellStart"/>
+      <w:r>
+        <w:t>app.xaml</w:t>
+      </w:r>
+      <w:proofErr w:type="spellEnd"/>
+      <w:r>
+        <w:t xml:space="preserve">. Il ne contient qu’un seul convertisseur </w:t>
+      </w:r>
+      <w:r>
+        <w:t>Func2WindowPartConverter</w:t>
+      </w:r>
+      <w:r>
+        <w:t xml:space="preserve">.cs pour le moment. Nous en rajouterons un pour convertir les </w:t>
+      </w:r>
+      <w:proofErr w:type="spellStart"/>
+      <w:r>
+        <w:t>NomHaki</w:t>
+      </w:r>
+      <w:proofErr w:type="spellEnd"/>
+      <w:r>
+        <w:t xml:space="preserve"> de la classe </w:t>
+      </w:r>
+      <w:proofErr w:type="spellStart"/>
+      <w:r>
+        <w:t>Haki</w:t>
+      </w:r>
+      <w:proofErr w:type="spellEnd"/>
+      <w:r>
+        <w:t xml:space="preserve"> qui sont issu de </w:t>
+      </w:r>
+      <w:r>
+        <w:t xml:space="preserve">l’énumération </w:t>
+      </w:r>
+      <w:proofErr w:type="spellStart"/>
+      <w:r>
+        <w:t>NomHaki</w:t>
+      </w:r>
+      <w:proofErr w:type="spellEnd"/>
+      <w:r>
+        <w:t>.</w:t>
+      </w:r>
+    </w:p>
+    <w:p>
+      <w:pPr>
+        <w:ind w:firstLine="708"/>
+      </w:pPr>
+      <w:r>
+        <w:t xml:space="preserve">Le paquet ClassLibrary1 est relié à l’Application pour le manager qui est déclaré en propriété dans </w:t>
+      </w:r>
+      <w:proofErr w:type="spellStart"/>
+      <w:r>
+        <w:t>App.xaml.cs</w:t>
+      </w:r>
+      <w:proofErr w:type="spellEnd"/>
+      <w:r>
+        <w:t>.</w:t>
+      </w:r>
+    </w:p>
+    <w:p>
+      <w:r>
+        <w:rPr>
+          <w:noProof/>
+        </w:rPr>
         <w:drawing>
           <wp:inline distT="0" distB="0" distL="0" distR="0" wp14:anchorId="5888BCB7" wp14:editId="67C9BEB4">
             <wp:extent cx="5760720" cy="2531110"/>
@@ -106,6 +199,9 @@
     </w:p>
     <w:p>
       <w:r>
+        <w:rPr>
+          <w:noProof/>
+        </w:rPr>
         <w:lastRenderedPageBreak/>
         <w:drawing>
           <wp:inline distT="0" distB="0" distL="0" distR="0" wp14:anchorId="1D0DC73A" wp14:editId="45291311">

</xml_diff>